<commit_message>
- Complété la doc du DataContext.
git-svn-id: https://svn.opac.ch/svn/cr/branches/vs2010.1@21195 787ff09c-d2b5-7842-b444-8dd0a418631d
</commit_message>
<xml_diff>
--- a/Epsitec.Cresus/External/Documentation/DataLayer/DataLayer.docx
+++ b/Epsitec.Cresus/External/Documentation/DataLayer/DataLayer.docx
@@ -875,125 +875,220 @@
       <w:pPr>
         <w:pStyle w:val="Heading1"/>
       </w:pPr>
-      <w:r>
-        <w:t>Sub</w:t>
-      </w:r>
-      <w:r>
-        <w:t>tilités</w:t>
-      </w:r>
-    </w:p>
-    <w:p>
-      <w:r>
-        <w:t>Il y a un certain nombre de subtilités dont il faut tenir compte dans cette couche</w:t>
-      </w:r>
-    </w:p>
-    <w:p>
-      <w:pPr>
-        <w:pStyle w:val="ListParagraph"/>
-        <w:numPr>
-          <w:ilvl w:val="0"/>
-          <w:numId w:val="1"/>
-        </w:numPr>
-      </w:pPr>
-      <w:r>
-        <w:t xml:space="preserve">La gestion des entités vides. Le </w:t>
-      </w:r>
-      <w:proofErr w:type="spellStart"/>
-      <w:r>
-        <w:t>DataContext</w:t>
-      </w:r>
-      <w:proofErr w:type="spellEnd"/>
-      <w:r>
-        <w:t xml:space="preserve"> permet de dire qu’une entité qui n’a encore jamais été persistée est vide. Dans ce cas, elle ne sera pas sauvegardée dans la base de données. Le fait qu’une entité vide peut devenir non vide a des implications sur les autres entités qui ne sont techniquement pas modifiées mais dont il faut </w:t>
-      </w:r>
-      <w:proofErr w:type="spellStart"/>
-      <w:r>
-        <w:t>resauver</w:t>
-      </w:r>
-      <w:proofErr w:type="spellEnd"/>
-      <w:r>
-        <w:t xml:space="preserve"> certaines propriétés dans la base de données. C’est le but du champ </w:t>
-      </w:r>
-      <w:proofErr w:type="spellStart"/>
-      <w:r>
-        <w:t>fieldsToResave</w:t>
-      </w:r>
-      <w:proofErr w:type="spellEnd"/>
-    </w:p>
-    <w:p>
-      <w:pPr>
-        <w:pStyle w:val="ListParagraph"/>
-        <w:numPr>
-          <w:ilvl w:val="0"/>
-          <w:numId w:val="1"/>
-        </w:numPr>
-      </w:pPr>
-      <w:r>
-        <w:t xml:space="preserve">La gestion des entités qui ont étés crées par le </w:t>
-      </w:r>
-      <w:proofErr w:type="spellStart"/>
-      <w:r>
-        <w:t>EntityNullReferenceVirtualizer</w:t>
-      </w:r>
-      <w:proofErr w:type="spellEnd"/>
-      <w:r>
-        <w:t xml:space="preserve">. La gestion de ces entités se fait principalement dans la classe </w:t>
-      </w:r>
-      <w:proofErr w:type="spellStart"/>
-      <w:r>
-        <w:t>EntityNullReferenceVirtualizer</w:t>
-      </w:r>
-      <w:proofErr w:type="spellEnd"/>
-      <w:r>
-        <w:t>, mais il y a aussi quelques traitements spécifiques dans cette couche, comme par exemple lors de la sauvegarde des entités.</w:t>
-      </w:r>
-    </w:p>
-    <w:p>
-      <w:pPr>
-        <w:pStyle w:val="ListParagraph"/>
-        <w:numPr>
-          <w:ilvl w:val="0"/>
-          <w:numId w:val="1"/>
-        </w:numPr>
-      </w:pPr>
-      <w:r>
-        <w:lastRenderedPageBreak/>
-        <w:t xml:space="preserve">Les données de toutes les entités du </w:t>
-      </w:r>
-      <w:proofErr w:type="spellStart"/>
-      <w:r>
-        <w:t>DataContext</w:t>
-      </w:r>
-      <w:proofErr w:type="spellEnd"/>
-      <w:r>
-        <w:t xml:space="preserve"> peuvent être rechargées. Pour des questions d’optimisations, on stocke dans </w:t>
-      </w:r>
-      <w:proofErr w:type="spellStart"/>
-      <w:r>
-        <w:t>EntityCache</w:t>
-      </w:r>
-      <w:proofErr w:type="spellEnd"/>
-      <w:r>
-        <w:t xml:space="preserve"> des informations sur la version des entités qui a été chargée (</w:t>
-      </w:r>
-      <w:proofErr w:type="spellStart"/>
-      <w:r>
-        <w:t>EntityModificationLogId</w:t>
-      </w:r>
-      <w:proofErr w:type="spellEnd"/>
-      <w:r>
-        <w:t>). On utilise aussi les entrées dans l’</w:t>
-      </w:r>
-      <w:proofErr w:type="spellStart"/>
-      <w:r>
-        <w:t>EntityDeletionLog</w:t>
-      </w:r>
-      <w:proofErr w:type="spellEnd"/>
-      <w:r>
-        <w:t>. Cela permet de ne recharger que les données des entités qui ont été effectivement modifiées.</w:t>
+      <w:proofErr w:type="spellStart"/>
+      <w:r>
+        <w:t>RequestView</w:t>
       </w:r>
       <w:bookmarkStart w:id="0" w:name="_GoBack"/>
       <w:bookmarkEnd w:id="0"/>
+      <w:proofErr w:type="spellEnd"/>
+    </w:p>
+    <w:p>
+      <w:r>
+        <w:t xml:space="preserve">La classe </w:t>
+      </w:r>
+      <w:proofErr w:type="spellStart"/>
+      <w:r>
+        <w:t>AbstractRequestView</w:t>
+      </w:r>
+      <w:proofErr w:type="spellEnd"/>
+      <w:r>
+        <w:t xml:space="preserve"> sert, comme son nom l’indique, à offrir une vue par-dessus une requête. Elle permet </w:t>
+      </w:r>
+      <w:r>
+        <w:t>basique ment</w:t>
+      </w:r>
+      <w:r>
+        <w:t xml:space="preserve"> de compter les éléments qui correspondent à cette requête et ensuite d’y accéder par tranche. Il y a deux implémentations concrètes de cette classe :</w:t>
+      </w:r>
+    </w:p>
+    <w:p>
+      <w:pPr>
+        <w:pStyle w:val="ListParagraph"/>
+        <w:numPr>
+          <w:ilvl w:val="0"/>
+          <w:numId w:val="1"/>
+        </w:numPr>
+      </w:pPr>
+      <w:proofErr w:type="spellStart"/>
+      <w:r>
+        <w:t>DependentRequestView</w:t>
+      </w:r>
+      <w:proofErr w:type="spellEnd"/>
+      <w:r>
+        <w:t xml:space="preserve"> qui utilise les mécanismes standards du </w:t>
+      </w:r>
+      <w:proofErr w:type="spellStart"/>
+      <w:r>
+        <w:t>DataContext</w:t>
+      </w:r>
+      <w:proofErr w:type="spellEnd"/>
+      <w:r>
+        <w:t xml:space="preserve"> pour accéder aux données. Il n’y a donc absolument aucune différence entre exécuter une </w:t>
+      </w:r>
+      <w:proofErr w:type="spellStart"/>
+      <w:r>
+        <w:t>Request</w:t>
+      </w:r>
+      <w:proofErr w:type="spellEnd"/>
+      <w:r>
+        <w:t xml:space="preserve"> directement avec le </w:t>
+      </w:r>
+      <w:proofErr w:type="spellStart"/>
+      <w:r>
+        <w:t>DataContext</w:t>
+      </w:r>
+      <w:proofErr w:type="spellEnd"/>
+      <w:r>
+        <w:t xml:space="preserve"> ou à travers le </w:t>
+      </w:r>
+      <w:proofErr w:type="spellStart"/>
+      <w:r>
+        <w:t>DependentRequestView</w:t>
+      </w:r>
+      <w:proofErr w:type="spellEnd"/>
+      <w:r>
+        <w:t>, si ce n’est la facilité de le faire.</w:t>
+      </w:r>
+    </w:p>
+    <w:p>
+      <w:pPr>
+        <w:pStyle w:val="ListParagraph"/>
+        <w:numPr>
+          <w:ilvl w:val="0"/>
+          <w:numId w:val="1"/>
+        </w:numPr>
+      </w:pPr>
+      <w:proofErr w:type="spellStart"/>
+      <w:r>
+        <w:t>IndependentRequestView</w:t>
+      </w:r>
+      <w:proofErr w:type="spellEnd"/>
+      <w:r>
+        <w:t xml:space="preserve"> qui utilise une transaction dédiée pour effectuer toutes ces requêtes. Par conséquent, les données retournées sont totalement indépendantes des modifications qui pourraient être faites dans la base de données.</w:t>
+      </w:r>
+    </w:p>
+    <w:p>
+      <w:pPr>
+        <w:pStyle w:val="Heading1"/>
+      </w:pPr>
+      <w:r>
+        <w:lastRenderedPageBreak/>
+        <w:t>Sub</w:t>
+      </w:r>
+      <w:r>
+        <w:t>tilités</w:t>
+      </w:r>
+    </w:p>
+    <w:p>
+      <w:r>
+        <w:t>Il y a un certain nombre de subtilités dont il faut tenir compte dans cette couche</w:t>
+      </w:r>
+    </w:p>
+    <w:p>
+      <w:pPr>
+        <w:pStyle w:val="ListParagraph"/>
+        <w:numPr>
+          <w:ilvl w:val="0"/>
+          <w:numId w:val="1"/>
+        </w:numPr>
+      </w:pPr>
+      <w:r>
+        <w:t xml:space="preserve">La gestion des entités vides. Le </w:t>
+      </w:r>
+      <w:proofErr w:type="spellStart"/>
+      <w:r>
+        <w:t>DataContext</w:t>
+      </w:r>
+      <w:proofErr w:type="spellEnd"/>
+      <w:r>
+        <w:t xml:space="preserve"> permet de dire qu’une entité qui n’a encore jamais été persistée est vide. Dans ce cas, elle ne sera pas sauvegardée dans la base de données. Le fait qu’une entité vide peut devenir non vide a des implications sur les autres entités qui ne sont techniquement pas modifiées mais dont il faut </w:t>
+      </w:r>
+      <w:proofErr w:type="spellStart"/>
+      <w:r>
+        <w:t>resauver</w:t>
+      </w:r>
+      <w:proofErr w:type="spellEnd"/>
+      <w:r>
+        <w:t xml:space="preserve"> certaines propriétés dans la base de données. C’est le but du champ </w:t>
+      </w:r>
+      <w:proofErr w:type="spellStart"/>
+      <w:r>
+        <w:t>fieldsToResave</w:t>
+      </w:r>
+      <w:proofErr w:type="spellEnd"/>
+    </w:p>
+    <w:p>
+      <w:pPr>
+        <w:pStyle w:val="ListParagraph"/>
+        <w:numPr>
+          <w:ilvl w:val="0"/>
+          <w:numId w:val="1"/>
+        </w:numPr>
+      </w:pPr>
+      <w:r>
+        <w:t xml:space="preserve">La gestion des entités qui ont étés crées par le </w:t>
+      </w:r>
+      <w:proofErr w:type="spellStart"/>
+      <w:r>
+        <w:t>EntityNullReferenceVirtualizer</w:t>
+      </w:r>
+      <w:proofErr w:type="spellEnd"/>
+      <w:r>
+        <w:t xml:space="preserve">. La gestion de ces entités se fait principalement dans la classe </w:t>
+      </w:r>
+      <w:proofErr w:type="spellStart"/>
+      <w:r>
+        <w:t>EntityNullReferenceVirtualizer</w:t>
+      </w:r>
+      <w:proofErr w:type="spellEnd"/>
+      <w:r>
+        <w:t>, mais il y a aussi quelques traitements spécifiques dans cette couche, comme par exemple lors de la sauvegarde des entités.</w:t>
+      </w:r>
+    </w:p>
+    <w:p>
+      <w:pPr>
+        <w:pStyle w:val="ListParagraph"/>
+        <w:numPr>
+          <w:ilvl w:val="0"/>
+          <w:numId w:val="1"/>
+        </w:numPr>
+      </w:pPr>
+      <w:r>
+        <w:t xml:space="preserve">Les données de toutes les entités du </w:t>
+      </w:r>
+      <w:proofErr w:type="spellStart"/>
+      <w:r>
+        <w:t>DataContext</w:t>
+      </w:r>
+      <w:proofErr w:type="spellEnd"/>
+      <w:r>
+        <w:t xml:space="preserve"> peuvent être rechargées. Pour des questions d’optimisations, on stocke dans </w:t>
+      </w:r>
+      <w:proofErr w:type="spellStart"/>
+      <w:r>
+        <w:t>EntityCache</w:t>
+      </w:r>
+      <w:proofErr w:type="spellEnd"/>
+      <w:r>
+        <w:t xml:space="preserve"> des informations sur la version des entités qui a été chargée (</w:t>
+      </w:r>
+      <w:proofErr w:type="spellStart"/>
+      <w:r>
+        <w:t>EntityModificationLogId</w:t>
+      </w:r>
+      <w:proofErr w:type="spellEnd"/>
+      <w:r>
+        <w:t>). On utilise aussi les entrées dans l’</w:t>
+      </w:r>
+      <w:proofErr w:type="spellStart"/>
+      <w:r>
+        <w:t>EntityDeletionLog</w:t>
+      </w:r>
+      <w:proofErr w:type="spellEnd"/>
+      <w:r>
+        <w:t>. Cela permet de ne recharger que les données des entités qui ont été effectivement modifiées.</w:t>
+      </w:r>
     </w:p>
     <w:sectPr>
       <w:pgSz w:w="11906" w:h="16838"/>

</xml_diff>